<commit_message>
Adds Programming notes 2020-02-06
</commit_message>
<xml_diff>
--- a/Saul Burgess/Notes/2020-02-06/2020-02-06.docx
+++ b/Saul Burgess/Notes/2020-02-06/2020-02-06.docx
@@ -62,6 +62,307 @@
           <w:lang w:val="en-GB"/>
         </w:rPr>
         <w:t>functions</w:t>
+      </w:r>
+    </w:p>
+    <w:p>
+      <w:pPr>
+        <w:pStyle w:val="ListParagraph"/>
+        <w:numPr>
+          <w:ilvl w:val="0"/>
+          <w:numId w:val="1"/>
+        </w:numPr>
+        <w:jc w:val="both"/>
+        <w:rPr>
+          <w:rFonts w:ascii="Arial" w:hAnsi="Arial" w:cs="Arial"/>
+          <w:lang w:val="en-GB"/>
+        </w:rPr>
+      </w:pPr>
+      <w:r>
+        <w:rPr>
+          <w:rFonts w:ascii="Arial" w:hAnsi="Arial" w:cs="Arial"/>
+          <w:lang w:val="en-GB"/>
+        </w:rPr>
+        <w:t>Q3-2014/2015 Exam Paper:</w:t>
+      </w:r>
+    </w:p>
+    <w:p>
+      <w:pPr>
+        <w:pStyle w:val="ListParagraph"/>
+        <w:jc w:val="both"/>
+        <w:rPr>
+          <w:rFonts w:ascii="Arial" w:hAnsi="Arial" w:cs="Arial"/>
+          <w:lang w:val="en-GB"/>
+        </w:rPr>
+      </w:pPr>
+      <w:r>
+        <w:rPr>
+          <w:rFonts w:ascii="Arial" w:hAnsi="Arial" w:cs="Arial"/>
+          <w:lang w:val="en-GB"/>
+        </w:rPr>
+        <w:t xml:space="preserve">Int </w:t>
+      </w:r>
+      <w:proofErr w:type="spellStart"/>
+      <w:r>
+        <w:rPr>
+          <w:rFonts w:ascii="Arial" w:hAnsi="Arial" w:cs="Arial"/>
+          <w:lang w:val="en-GB"/>
+        </w:rPr>
+        <w:t>range_</w:t>
+      </w:r>
+      <w:proofErr w:type="gramStart"/>
+      <w:r>
+        <w:rPr>
+          <w:rFonts w:ascii="Arial" w:hAnsi="Arial" w:cs="Arial"/>
+          <w:lang w:val="en-GB"/>
+        </w:rPr>
+        <w:t>test</w:t>
+      </w:r>
+      <w:proofErr w:type="spellEnd"/>
+      <w:r>
+        <w:rPr>
+          <w:rFonts w:ascii="Arial" w:hAnsi="Arial" w:cs="Arial"/>
+          <w:lang w:val="en-GB"/>
+        </w:rPr>
+        <w:t>(</w:t>
+      </w:r>
+      <w:proofErr w:type="gramEnd"/>
+      <w:r>
+        <w:rPr>
+          <w:rFonts w:ascii="Arial" w:hAnsi="Arial" w:cs="Arial"/>
+          <w:lang w:val="en-GB"/>
+        </w:rPr>
+        <w:t>int</w:t>
+      </w:r>
+      <w:r>
+        <w:rPr>
+          <w:rFonts w:ascii="Arial" w:hAnsi="Arial" w:cs="Arial"/>
+          <w:lang w:val="en-GB"/>
+        </w:rPr>
+        <w:t xml:space="preserve"> vol, int low, int high);</w:t>
+      </w:r>
+    </w:p>
+    <w:p>
+      <w:pPr>
+        <w:pStyle w:val="ListParagraph"/>
+        <w:jc w:val="both"/>
+        <w:rPr>
+          <w:rFonts w:ascii="Arial" w:hAnsi="Arial" w:cs="Arial"/>
+          <w:lang w:val="en-GB"/>
+        </w:rPr>
+      </w:pPr>
+      <w:r>
+        <w:rPr>
+          <w:rFonts w:ascii="Arial" w:hAnsi="Arial" w:cs="Arial"/>
+          <w:lang w:val="en-GB"/>
+        </w:rPr>
+        <w:t xml:space="preserve">Ans </w:t>
+      </w:r>
+      <w:r>
+        <w:rPr>
+          <w:rFonts w:ascii="Arial" w:hAnsi="Arial" w:cs="Arial"/>
+          <w:lang w:val="en-GB"/>
+        </w:rPr>
+        <w:t xml:space="preserve">= </w:t>
+      </w:r>
+      <w:proofErr w:type="spellStart"/>
+      <w:r>
+        <w:rPr>
+          <w:rFonts w:ascii="Arial" w:hAnsi="Arial" w:cs="Arial"/>
+          <w:lang w:val="en-GB"/>
+        </w:rPr>
+        <w:t>range</w:t>
+      </w:r>
+      <w:r>
+        <w:rPr>
+          <w:rFonts w:ascii="Arial" w:hAnsi="Arial" w:cs="Arial"/>
+          <w:lang w:val="en-GB"/>
+        </w:rPr>
+        <w:t>_</w:t>
+      </w:r>
+      <w:proofErr w:type="gramStart"/>
+      <w:r>
+        <w:rPr>
+          <w:rFonts w:ascii="Arial" w:hAnsi="Arial" w:cs="Arial"/>
+          <w:lang w:val="en-GB"/>
+        </w:rPr>
+        <w:t>test</w:t>
+      </w:r>
+      <w:proofErr w:type="spellEnd"/>
+      <w:r>
+        <w:rPr>
+          <w:rFonts w:ascii="Arial" w:hAnsi="Arial" w:cs="Arial"/>
+          <w:lang w:val="en-GB"/>
+        </w:rPr>
+        <w:t>(</w:t>
+      </w:r>
+      <w:proofErr w:type="gramEnd"/>
+      <w:r>
+        <w:rPr>
+          <w:rFonts w:ascii="Arial" w:hAnsi="Arial" w:cs="Arial"/>
+          <w:lang w:val="en-GB"/>
+        </w:rPr>
+        <w:t>5, 1, 10);</w:t>
+      </w:r>
+    </w:p>
+    <w:p>
+      <w:pPr>
+        <w:pStyle w:val="ListParagraph"/>
+        <w:jc w:val="both"/>
+        <w:rPr>
+          <w:rFonts w:ascii="Arial" w:hAnsi="Arial" w:cs="Arial"/>
+          <w:lang w:val="en-GB"/>
+        </w:rPr>
+      </w:pPr>
+      <w:r>
+        <w:rPr>
+          <w:rFonts w:ascii="Arial" w:hAnsi="Arial" w:cs="Arial"/>
+          <w:lang w:val="en-GB"/>
+        </w:rPr>
+        <w:t>-EX2.c</w:t>
+      </w:r>
+    </w:p>
+    <w:p>
+      <w:pPr>
+        <w:jc w:val="both"/>
+        <w:rPr>
+          <w:rFonts w:ascii="Arial" w:hAnsi="Arial" w:cs="Arial"/>
+          <w:lang w:val="en-GB"/>
+        </w:rPr>
+      </w:pPr>
+    </w:p>
+    <w:p>
+      <w:pPr>
+        <w:pStyle w:val="ListParagraph"/>
+        <w:numPr>
+          <w:ilvl w:val="0"/>
+          <w:numId w:val="1"/>
+        </w:numPr>
+        <w:jc w:val="both"/>
+        <w:rPr>
+          <w:rFonts w:ascii="Arial" w:hAnsi="Arial" w:cs="Arial"/>
+          <w:lang w:val="en-GB"/>
+        </w:rPr>
+      </w:pPr>
+      <w:r>
+        <w:rPr>
+          <w:rFonts w:ascii="Arial" w:hAnsi="Arial" w:cs="Arial"/>
+          <w:lang w:val="en-GB"/>
+        </w:rPr>
+        <w:t xml:space="preserve">During exams, use different colour </w:t>
+      </w:r>
+      <w:r>
+        <w:rPr>
+          <w:rFonts w:ascii="Arial" w:hAnsi="Arial" w:cs="Arial"/>
+          <w:lang w:val="en-GB"/>
+        </w:rPr>
+        <w:t>pen for comments</w:t>
+      </w:r>
+    </w:p>
+    <w:p>
+      <w:pPr>
+        <w:pStyle w:val="ListParagraph"/>
+        <w:numPr>
+          <w:ilvl w:val="0"/>
+          <w:numId w:val="1"/>
+        </w:numPr>
+        <w:jc w:val="both"/>
+        <w:rPr>
+          <w:rFonts w:ascii="Arial" w:hAnsi="Arial" w:cs="Arial"/>
+          <w:lang w:val="en-GB"/>
+        </w:rPr>
+      </w:pPr>
+      <w:r>
+        <w:rPr>
+          <w:rFonts w:ascii="Arial" w:hAnsi="Arial" w:cs="Arial"/>
+          <w:lang w:val="en-GB"/>
+        </w:rPr>
+        <w:t xml:space="preserve">Part B – EX2.c </w:t>
+      </w:r>
+    </w:p>
+    <w:p>
+      <w:pPr>
+        <w:pStyle w:val="ListParagraph"/>
+        <w:numPr>
+          <w:ilvl w:val="0"/>
+          <w:numId w:val="1"/>
+        </w:numPr>
+        <w:jc w:val="both"/>
+        <w:rPr>
+          <w:rFonts w:ascii="Arial" w:hAnsi="Arial" w:cs="Arial"/>
+          <w:lang w:val="en-GB"/>
+        </w:rPr>
+      </w:pPr>
+      <w:r>
+        <w:rPr>
+          <w:rFonts w:ascii="Arial" w:hAnsi="Arial" w:cs="Arial"/>
+          <w:lang w:val="en-GB"/>
+        </w:rPr>
+        <w:t>^ SWAP algorithm, very important</w:t>
+      </w:r>
+    </w:p>
+    <w:p>
+      <w:pPr>
+        <w:jc w:val="both"/>
+        <w:rPr>
+          <w:rFonts w:ascii="Arial" w:hAnsi="Arial" w:cs="Arial"/>
+          <w:lang w:val="en-GB"/>
+        </w:rPr>
+      </w:pPr>
+    </w:p>
+    <w:p>
+      <w:pPr>
+        <w:pStyle w:val="ListParagraph"/>
+        <w:numPr>
+          <w:ilvl w:val="0"/>
+          <w:numId w:val="1"/>
+        </w:numPr>
+        <w:jc w:val="both"/>
+        <w:rPr>
+          <w:rFonts w:ascii="Arial" w:hAnsi="Arial" w:cs="Arial"/>
+          <w:lang w:val="en-GB"/>
+        </w:rPr>
+      </w:pPr>
+      <w:r>
+        <w:rPr>
+          <w:rFonts w:ascii="Arial" w:hAnsi="Arial" w:cs="Arial"/>
+          <w:lang w:val="en-GB"/>
+        </w:rPr>
+        <w:t>Paper will contain 12 short questions</w:t>
+      </w:r>
+    </w:p>
+    <w:p>
+      <w:pPr>
+        <w:pStyle w:val="ListParagraph"/>
+        <w:numPr>
+          <w:ilvl w:val="0"/>
+          <w:numId w:val="1"/>
+        </w:numPr>
+        <w:jc w:val="both"/>
+        <w:rPr>
+          <w:rFonts w:ascii="Arial" w:hAnsi="Arial" w:cs="Arial"/>
+          <w:lang w:val="en-GB"/>
+        </w:rPr>
+      </w:pPr>
+      <w:r>
+        <w:rPr>
+          <w:rFonts w:ascii="Arial" w:hAnsi="Arial" w:cs="Arial"/>
+          <w:lang w:val="en-GB"/>
+        </w:rPr>
+        <w:t xml:space="preserve">“copy” keyword </w:t>
+      </w:r>
+      <w:r>
+        <w:rPr>
+          <w:rFonts w:ascii="Arial" w:hAnsi="Arial" w:cs="Arial"/>
+          <w:lang w:val="en-GB"/>
+        </w:rPr>
+        <w:t xml:space="preserve">when </w:t>
+      </w:r>
+      <w:r>
+        <w:rPr>
+          <w:rFonts w:ascii="Arial" w:hAnsi="Arial" w:cs="Arial"/>
+          <w:lang w:val="en-GB"/>
+        </w:rPr>
+        <w:t>talking about pass by reference</w:t>
       </w:r>
     </w:p>
     <w:p>
@@ -95,7 +396,7 @@
   <w:abstractNum w:abstractNumId="0" w15:restartNumberingAfterBreak="0">
     <w:nsid w:val="12767D93"/>
     <w:multiLevelType w:val="hybridMultilevel"/>
-    <w:tmpl w:val="7084EDF2"/>
+    <w:tmpl w:val="0D888956"/>
     <w:lvl w:ilvl="0" w:tplc="18090001">
       <w:start w:val="1"/>
       <w:numFmt w:val="bullet"/>
@@ -334,6 +635,7 @@
     <w:lsdException w:name="HTML Sample" w:semiHidden="1" w:unhideWhenUsed="1"/>
     <w:lsdException w:name="HTML Typewriter" w:semiHidden="1" w:unhideWhenUsed="1"/>
     <w:lsdException w:name="HTML Variable" w:semiHidden="1" w:unhideWhenUsed="1"/>
+    <w:lsdException w:name="Normal Table" w:semiHidden="1" w:unhideWhenUsed="1"/>
     <w:lsdException w:name="annotation subject" w:semiHidden="1" w:unhideWhenUsed="1"/>
     <w:lsdException w:name="No List" w:semiHidden="1" w:unhideWhenUsed="1"/>
     <w:lsdException w:name="Outline List 1" w:semiHidden="1" w:unhideWhenUsed="1"/>
@@ -379,9 +681,11 @@
     <w:lsdException w:name="Table Subtle 1" w:semiHidden="1" w:unhideWhenUsed="1"/>
     <w:lsdException w:name="Table Subtle 2" w:semiHidden="1" w:unhideWhenUsed="1"/>
     <w:lsdException w:name="Table Web 1" w:semiHidden="1" w:unhideWhenUsed="1"/>
+    <w:lsdException w:name="Table Web 2" w:semiHidden="1" w:unhideWhenUsed="1"/>
     <w:lsdException w:name="Table Web 3" w:semiHidden="1" w:unhideWhenUsed="1"/>
     <w:lsdException w:name="Balloon Text" w:semiHidden="1" w:unhideWhenUsed="1"/>
     <w:lsdException w:name="Table Grid" w:uiPriority="39"/>
+    <w:lsdException w:name="Table Theme" w:semiHidden="1" w:unhideWhenUsed="1"/>
     <w:lsdException w:name="Placeholder Text" w:semiHidden="1"/>
     <w:lsdException w:name="No Spacing" w:uiPriority="1" w:qFormat="1"/>
     <w:lsdException w:name="Light Shading" w:uiPriority="60"/>

</xml_diff>